<commit_message>
unit test for scrape done: note the class used is generic account
</commit_message>
<xml_diff>
--- a/Collaborated Spec by Example.docx
+++ b/Collaborated Spec by Example.docx
@@ -1,16 +1,20 @@
 
 <file path=word/document.xml><?xml version="1.0" encoding="utf-8"?>
-<w:document xmlns:ve="http://schemas.openxmlformats.org/markup-compatibility/2006" xmlns:o="urn:schemas-microsoft-com:office:office" xmlns:r="http://schemas.openxmlformats.org/officeDocument/2006/relationships" xmlns:m="http://schemas.openxmlformats.org/officeDocument/2006/math" xmlns:v="urn:schemas-microsoft-com:vml" xmlns:wp="http://schemas.openxmlformats.org/drawingml/2006/wordprocessingDrawing" xmlns:w10="urn:schemas-microsoft-com:office:word" xmlns:w="http://schemas.openxmlformats.org/wordprocessingml/2006/main" xmlns:wne="http://schemas.microsoft.com/office/word/2006/wordml">
+<w:document xmlns:wpc="http://schemas.microsoft.com/office/word/2010/wordprocessingCanvas" xmlns:mc="http://schemas.openxmlformats.org/markup-compatibility/2006" xmlns:o="urn:schemas-microsoft-com:office:office" xmlns:r="http://schemas.openxmlformats.org/officeDocument/2006/relationships" xmlns:m="http://schemas.openxmlformats.org/officeDocument/2006/math" xmlns:v="urn:schemas-microsoft-com:vml" xmlns:wp14="http://schemas.microsoft.com/office/word/2010/wordprocessingDrawing" xmlns:wp="http://schemas.openxmlformats.org/drawingml/2006/wordprocessingDrawing" xmlns:w10="urn:schemas-microsoft-com:office:word" xmlns:w="http://schemas.openxmlformats.org/wordprocessingml/2006/main" xmlns:w14="http://schemas.microsoft.com/office/word/2010/wordml" xmlns:wpg="http://schemas.microsoft.com/office/word/2010/wordprocessingGroup" xmlns:wpi="http://schemas.microsoft.com/office/word/2010/wordprocessingInk" xmlns:wne="http://schemas.microsoft.com/office/word/2006/wordml" xmlns:wps="http://schemas.microsoft.com/office/word/2010/wordprocessingShape" mc:Ignorable="w14 wp14">
   <w:body>
     <w:p>
       <w:pPr>
         <w:rPr>
           <w:b/>
-        </w:rPr>
-      </w:pPr>
-      <w:r>
-        <w:rPr>
-          <w:b/>
+          <w:sz w:val="28"/>
+          <w:szCs w:val="28"/>
+        </w:rPr>
+      </w:pPr>
+      <w:r>
+        <w:rPr>
+          <w:b/>
+          <w:sz w:val="28"/>
+          <w:szCs w:val="28"/>
         </w:rPr>
         <w:t>Business Goal</w:t>
       </w:r>
@@ -100,12 +104,11 @@
       <w:pPr>
         <w:pStyle w:val="NoSpacing"/>
       </w:pPr>
-      <w:proofErr w:type="gramStart"/>
-      <w:r>
-        <w:rPr>
-          <w:b/>
-        </w:rPr>
-        <w:t>When</w:t>
+      <w:r>
+        <w:rPr>
+          <w:b/>
+        </w:rPr>
+        <w:t>When:</w:t>
       </w:r>
       <w:r>
         <w:rPr>
@@ -117,22 +120,9 @@
         <w:rPr>
           <w:b/>
         </w:rPr>
-        <w:t>:</w:t>
-      </w:r>
-      <w:proofErr w:type="gramEnd"/>
-      <w:r>
-        <w:rPr>
-          <w:b/>
-        </w:rPr>
         <w:t xml:space="preserve"> </w:t>
       </w:r>
       <w:r>
-        <w:rPr>
-          <w:b/>
-        </w:rPr>
-        <w:t xml:space="preserve"> </w:t>
-      </w:r>
-      <w:r>
         <w:t xml:space="preserve">APS </w:t>
       </w:r>
       <w:r>
@@ -157,18 +147,6 @@
           <w:b/>
         </w:rPr>
         <w:t>hen</w:t>
-      </w:r>
-      <w:r>
-        <w:rPr>
-          <w:b/>
-        </w:rPr>
-        <w:t xml:space="preserve">  </w:t>
-      </w:r>
-      <w:r>
-        <w:rPr>
-          <w:b/>
-        </w:rPr>
-        <w:t xml:space="preserve"> </w:t>
       </w:r>
       <w:r>
         <w:rPr>
@@ -198,7 +176,7 @@
       <w:tblPr>
         <w:tblStyle w:val="TableGrid"/>
         <w:tblW w:w="0" w:type="auto"/>
-        <w:tblLook w:val="04A0"/>
+        <w:tblLook w:val="04A0" w:firstRow="1" w:lastRow="0" w:firstColumn="1" w:lastColumn="0" w:noHBand="0" w:noVBand="1"/>
       </w:tblPr>
       <w:tblGrid>
         <w:gridCol w:w="1847"/>
@@ -598,18 +576,116 @@
           <w:b/>
         </w:rPr>
       </w:pPr>
-      <w:proofErr w:type="gramStart"/>
-      <w:r>
-        <w:rPr>
-          <w:b/>
-        </w:rPr>
-        <w:t>Given</w:t>
-      </w:r>
-      <w:r>
-        <w:rPr>
-          <w:b/>
-        </w:rPr>
-        <w:t xml:space="preserve">  </w:t>
+      <w:r>
+        <w:rPr>
+          <w:b/>
+        </w:rPr>
+        <w:t>Given:</w:t>
+      </w:r>
+      <w:r>
+        <w:rPr>
+          <w:b/>
+        </w:rPr>
+        <w:t xml:space="preserve"> </w:t>
+      </w:r>
+      <w:r>
+        <w:t>r</w:t>
+      </w:r>
+      <w:r>
+        <w:t>egist</w:t>
+      </w:r>
+      <w:r>
+        <w:t>ration is complete</w:t>
+      </w:r>
+    </w:p>
+    <w:p>
+      <w:pPr>
+        <w:pStyle w:val="NoSpacing"/>
+      </w:pPr>
+      <w:r>
+        <w:rPr>
+          <w:b/>
+        </w:rPr>
+        <w:t xml:space="preserve">And    </w:t>
+      </w:r>
+      <w:r>
+        <w:rPr>
+          <w:b/>
+        </w:rPr>
+        <w:t xml:space="preserve"> </w:t>
+      </w:r>
+      <w:r>
+        <w:rPr>
+          <w:b/>
+        </w:rPr>
+        <w:t xml:space="preserve">: </w:t>
+      </w:r>
+      <w:r>
+        <w:t xml:space="preserve">user </w:t>
+      </w:r>
+      <w:r>
+        <w:t>identification and authentication data</w:t>
+      </w:r>
+      <w:r>
+        <w:t xml:space="preserve"> validated</w:t>
+      </w:r>
+    </w:p>
+    <w:p>
+      <w:pPr>
+        <w:pStyle w:val="NoSpacing"/>
+        <w:rPr>
+          <w:b/>
+        </w:rPr>
+      </w:pPr>
+      <w:r>
+        <w:rPr>
+          <w:b/>
+        </w:rPr>
+        <w:t>When:</w:t>
+      </w:r>
+      <w:r>
+        <w:rPr>
+          <w:b/>
+        </w:rPr>
+        <w:t xml:space="preserve"> </w:t>
+      </w:r>
+      <w:r>
+        <w:t>s</w:t>
+      </w:r>
+      <w:r>
+        <w:t>uccessfully login on APS</w:t>
+      </w:r>
+      <w:r>
+        <w:rPr>
+          <w:b/>
+        </w:rPr>
+        <w:t xml:space="preserve"> </w:t>
+      </w:r>
+      <w:r>
+        <w:rPr>
+          <w:b/>
+        </w:rPr>
+        <w:t xml:space="preserve"> </w:t>
+      </w:r>
+    </w:p>
+    <w:p>
+      <w:pPr>
+        <w:pStyle w:val="NoSpacing"/>
+        <w:rPr>
+          <w:b/>
+        </w:rPr>
+      </w:pPr>
+      <w:r>
+        <w:rPr>
+          <w:b/>
+        </w:rPr>
+        <w:t xml:space="preserve">Then  </w:t>
+      </w:r>
+      <w:r>
+        <w:rPr>
+          <w:b/>
+        </w:rPr>
+        <w:t xml:space="preserve"> </w:t>
       </w:r>
       <w:r>
         <w:rPr>
@@ -617,7 +693,6 @@
         </w:rPr>
         <w:t>:</w:t>
       </w:r>
-      <w:proofErr w:type="gramEnd"/>
       <w:r>
         <w:rPr>
           <w:b/>
@@ -625,141 +700,7 @@
         <w:t xml:space="preserve"> </w:t>
       </w:r>
       <w:r>
-        <w:t>r</w:t>
-      </w:r>
-      <w:r>
-        <w:t>egist</w:t>
-      </w:r>
-      <w:r>
-        <w:t>ration is complete</w:t>
-      </w:r>
-      <w:r>
-        <w:rPr>
-          <w:b/>
-        </w:rPr>
-        <w:t>.</w:t>
-      </w:r>
-    </w:p>
-    <w:p>
-      <w:pPr>
-        <w:pStyle w:val="NoSpacing"/>
-      </w:pPr>
-      <w:r>
-        <w:rPr>
-          <w:b/>
-        </w:rPr>
-        <w:t xml:space="preserve">And    </w:t>
-      </w:r>
-      <w:r>
-        <w:rPr>
-          <w:b/>
-        </w:rPr>
-        <w:t xml:space="preserve"> </w:t>
-      </w:r>
-      <w:r>
-        <w:rPr>
-          <w:b/>
-        </w:rPr>
-        <w:t xml:space="preserve">: </w:t>
-      </w:r>
-      <w:r>
-        <w:t xml:space="preserve">user </w:t>
-      </w:r>
-      <w:r>
-        <w:t>identification and authentication data</w:t>
-      </w:r>
-      <w:r>
-        <w:t xml:space="preserve"> validated</w:t>
-      </w:r>
-      <w:r>
-        <w:t>.</w:t>
-      </w:r>
-    </w:p>
-    <w:p>
-      <w:pPr>
-        <w:pStyle w:val="NoSpacing"/>
-        <w:rPr>
-          <w:b/>
-        </w:rPr>
-      </w:pPr>
-      <w:proofErr w:type="gramStart"/>
-      <w:r>
-        <w:rPr>
-          <w:b/>
-        </w:rPr>
-        <w:t>When</w:t>
-      </w:r>
-      <w:r>
-        <w:rPr>
-          <w:b/>
-        </w:rPr>
-        <w:t xml:space="preserve"> </w:t>
-      </w:r>
-      <w:r>
-        <w:rPr>
-          <w:b/>
-        </w:rPr>
-        <w:t>:</w:t>
-      </w:r>
-      <w:proofErr w:type="gramEnd"/>
-      <w:r>
-        <w:rPr>
-          <w:b/>
-        </w:rPr>
-        <w:t xml:space="preserve"> </w:t>
-      </w:r>
-      <w:r>
-        <w:t>s</w:t>
-      </w:r>
-      <w:r>
-        <w:t>uccessfully login on APS</w:t>
-      </w:r>
-      <w:r>
-        <w:rPr>
-          <w:b/>
-        </w:rPr>
-        <w:t xml:space="preserve"> </w:t>
-      </w:r>
-      <w:r>
-        <w:rPr>
-          <w:b/>
-        </w:rPr>
-        <w:t xml:space="preserve"> </w:t>
-      </w:r>
-    </w:p>
-    <w:p>
-      <w:pPr>
-        <w:pStyle w:val="NoSpacing"/>
-        <w:rPr>
-          <w:b/>
-        </w:rPr>
-      </w:pPr>
-      <w:r>
-        <w:rPr>
-          <w:b/>
-        </w:rPr>
-        <w:t xml:space="preserve">Then  </w:t>
-      </w:r>
-      <w:r>
-        <w:rPr>
-          <w:b/>
-        </w:rPr>
-        <w:t xml:space="preserve"> </w:t>
-      </w:r>
-      <w:r>
-        <w:rPr>
-          <w:b/>
-        </w:rPr>
-        <w:t>:</w:t>
-      </w:r>
-      <w:r>
-        <w:rPr>
-          <w:b/>
-        </w:rPr>
-        <w:t xml:space="preserve"> </w:t>
-      </w:r>
-      <w:r>
-        <w:t>user logged in the APS system.</w:t>
+        <w:t>user logged in the APS system</w:t>
       </w:r>
     </w:p>
     <w:p>
@@ -774,7 +715,7 @@
       <w:tblPr>
         <w:tblStyle w:val="TableGrid"/>
         <w:tblW w:w="0" w:type="auto"/>
-        <w:tblLook w:val="04A0"/>
+        <w:tblLook w:val="04A0" w:firstRow="1" w:lastRow="0" w:firstColumn="1" w:lastColumn="0" w:noHBand="0" w:noVBand="1"/>
       </w:tblPr>
       <w:tblGrid>
         <w:gridCol w:w="1847"/>
@@ -1014,12 +955,11 @@
       <w:pPr>
         <w:pStyle w:val="NoSpacing"/>
       </w:pPr>
-      <w:proofErr w:type="gramStart"/>
-      <w:r>
-        <w:rPr>
-          <w:b/>
-        </w:rPr>
-        <w:t>Given</w:t>
+      <w:r>
+        <w:rPr>
+          <w:b/>
+        </w:rPr>
+        <w:t>Given:</w:t>
       </w:r>
       <w:r>
         <w:rPr>
@@ -1028,12 +968,60 @@
         <w:t xml:space="preserve"> </w:t>
       </w:r>
       <w:r>
-        <w:rPr>
-          <w:b/>
-        </w:rPr>
-        <w:t>:</w:t>
-      </w:r>
-      <w:proofErr w:type="gramEnd"/>
+        <w:t>Customer provides APS registration details</w:t>
+      </w:r>
+    </w:p>
+    <w:p>
+      <w:pPr>
+        <w:pStyle w:val="NoSpacing"/>
+      </w:pPr>
+      <w:r>
+        <w:rPr>
+          <w:b/>
+        </w:rPr>
+        <w:t xml:space="preserve">And </w:t>
+      </w:r>
+      <w:r>
+        <w:rPr>
+          <w:b/>
+        </w:rPr>
+        <w:t xml:space="preserve">   </w:t>
+      </w:r>
+      <w:r>
+        <w:rPr>
+          <w:b/>
+        </w:rPr>
+        <w:t xml:space="preserve">: </w:t>
+      </w:r>
+      <w:r>
+        <w:t xml:space="preserve">registration notification is send to customer </w:t>
+      </w:r>
+    </w:p>
+    <w:p>
+      <w:pPr>
+        <w:pStyle w:val="NoSpacing"/>
+      </w:pPr>
+      <w:r>
+        <w:rPr>
+          <w:b/>
+        </w:rPr>
+        <w:t xml:space="preserve">And </w:t>
+      </w:r>
+      <w:r>
+        <w:rPr>
+          <w:b/>
+        </w:rPr>
+        <w:t xml:space="preserve">   </w:t>
+      </w:r>
+      <w:r>
+        <w:rPr>
+          <w:b/>
+        </w:rPr>
+        <w:t xml:space="preserve">: </w:t>
+      </w:r>
+      <w:r>
+        <w:t>customer</w:t>
+      </w:r>
       <w:r>
         <w:rPr>
           <w:b/>
@@ -1041,74 +1029,11 @@
         <w:t xml:space="preserve"> </w:t>
       </w:r>
       <w:r>
-        <w:t>Customer provides APS registration details</w:t>
-      </w:r>
-    </w:p>
-    <w:p>
-      <w:pPr>
-        <w:pStyle w:val="NoSpacing"/>
-      </w:pPr>
-      <w:r>
-        <w:rPr>
-          <w:b/>
-        </w:rPr>
-        <w:t xml:space="preserve">And </w:t>
-      </w:r>
-      <w:r>
-        <w:rPr>
-          <w:b/>
-        </w:rPr>
-        <w:t xml:space="preserve">   </w:t>
-      </w:r>
-      <w:r>
-        <w:rPr>
-          <w:b/>
-        </w:rPr>
-        <w:t xml:space="preserve">: </w:t>
-      </w:r>
-      <w:r>
-        <w:t xml:space="preserve">registration notification is send to customer </w:t>
-      </w:r>
-    </w:p>
-    <w:p>
-      <w:pPr>
-        <w:pStyle w:val="NoSpacing"/>
-      </w:pPr>
-      <w:r>
-        <w:rPr>
-          <w:b/>
-        </w:rPr>
-        <w:t xml:space="preserve">And </w:t>
-      </w:r>
-      <w:r>
-        <w:rPr>
-          <w:b/>
-        </w:rPr>
-        <w:t xml:space="preserve">   </w:t>
-      </w:r>
-      <w:r>
-        <w:rPr>
-          <w:b/>
-        </w:rPr>
-        <w:t xml:space="preserve">: </w:t>
-      </w:r>
-      <w:proofErr w:type="gramStart"/>
-      <w:r>
-        <w:t>customer</w:t>
-      </w:r>
-      <w:r>
-        <w:rPr>
-          <w:b/>
-        </w:rPr>
-        <w:t xml:space="preserve"> </w:t>
-      </w:r>
-      <w:r>
         <w:t>c</w:t>
       </w:r>
       <w:r>
-        <w:t>onfirm</w:t>
-      </w:r>
-      <w:proofErr w:type="gramEnd"/>
+        <w:t>onfirms</w:t>
+      </w:r>
       <w:r>
         <w:t xml:space="preserve"> registration </w:t>
       </w:r>
@@ -1117,26 +1042,12 @@
       <w:pPr>
         <w:pStyle w:val="NoSpacing"/>
       </w:pPr>
-      <w:proofErr w:type="gramStart"/>
-      <w:r>
-        <w:rPr>
-          <w:b/>
-        </w:rPr>
-        <w:t>When</w:t>
-      </w:r>
-      <w:r>
-        <w:rPr>
-          <w:b/>
-        </w:rPr>
-        <w:t xml:space="preserve"> </w:t>
-      </w:r>
-      <w:r>
-        <w:rPr>
-          <w:b/>
-        </w:rPr>
-        <w:t>:</w:t>
-      </w:r>
-      <w:proofErr w:type="gramEnd"/>
+      <w:r>
+        <w:rPr>
+          <w:b/>
+        </w:rPr>
+        <w:t>When:</w:t>
+      </w:r>
       <w:r>
         <w:rPr>
           <w:b/>
@@ -1191,7 +1102,7 @@
       <w:tblPr>
         <w:tblStyle w:val="TableGrid"/>
         <w:tblW w:w="0" w:type="auto"/>
-        <w:tblLook w:val="04A0"/>
+        <w:tblLook w:val="04A0" w:firstRow="1" w:lastRow="0" w:firstColumn="1" w:lastColumn="0" w:noHBand="0" w:noVBand="1"/>
       </w:tblPr>
       <w:tblGrid>
         <w:gridCol w:w="1847"/>
@@ -1577,14 +1488,12 @@
         </w:rPr>
         <w:t xml:space="preserve">Accounts </w:t>
       </w:r>
-      <w:proofErr w:type="gramStart"/>
-      <w:r>
-        <w:rPr>
-          <w:b/>
-        </w:rPr>
-        <w:t>Statement  Configuration</w:t>
-      </w:r>
-      <w:proofErr w:type="gramEnd"/>
+      <w:r>
+        <w:rPr>
+          <w:b/>
+        </w:rPr>
+        <w:t>Statement Configuration</w:t>
+      </w:r>
     </w:p>
     <w:p>
       <w:pPr>
@@ -1616,7 +1525,6 @@
       <w:pPr>
         <w:pStyle w:val="NoSpacing"/>
       </w:pPr>
-      <w:proofErr w:type="gramStart"/>
       <w:r>
         <w:rPr>
           <w:b/>
@@ -1624,9 +1532,8 @@
         <w:t>And</w:t>
       </w:r>
       <w:r>
-        <w:t xml:space="preserve"> :</w:t>
-      </w:r>
-      <w:proofErr w:type="gramEnd"/>
+        <w:t>:</w:t>
+      </w:r>
       <w:r>
         <w:t xml:space="preserve"> c</w:t>
       </w:r>
@@ -1656,11 +1563,9 @@
       <w:r>
         <w:t xml:space="preserve">   : </w:t>
       </w:r>
-      <w:proofErr w:type="gramStart"/>
-      <w:r>
-        <w:t>customer provide</w:t>
-      </w:r>
-      <w:proofErr w:type="gramEnd"/>
+      <w:r>
+        <w:t>customer provides</w:t>
+      </w:r>
       <w:r>
         <w:t xml:space="preserve"> login credentials</w:t>
       </w:r>
@@ -1698,14 +1603,12 @@
       <w:pPr>
         <w:pStyle w:val="NoSpacing"/>
       </w:pPr>
-      <w:proofErr w:type="gramStart"/>
-      <w:r>
-        <w:rPr>
-          <w:b/>
-        </w:rPr>
-        <w:t>Then  :</w:t>
-      </w:r>
-      <w:proofErr w:type="gramEnd"/>
+      <w:r>
+        <w:rPr>
+          <w:b/>
+        </w:rPr>
+        <w:t>Then:</w:t>
+      </w:r>
       <w:r>
         <w:t xml:space="preserve"> </w:t>
       </w:r>
@@ -1727,7 +1630,7 @@
       <w:tblPr>
         <w:tblStyle w:val="TableGrid"/>
         <w:tblW w:w="0" w:type="auto"/>
-        <w:tblLook w:val="04A0"/>
+        <w:tblLook w:val="04A0" w:firstRow="1" w:lastRow="0" w:firstColumn="1" w:lastColumn="0" w:noHBand="0" w:noVBand="1"/>
       </w:tblPr>
       <w:tblGrid>
         <w:gridCol w:w="1847"/>
@@ -2139,7 +2042,6 @@
       <w:pPr>
         <w:pStyle w:val="NoSpacing"/>
       </w:pPr>
-      <w:proofErr w:type="gramStart"/>
       <w:r>
         <w:rPr>
           <w:b/>
@@ -2147,9 +2049,8 @@
         <w:t>AND</w:t>
       </w:r>
       <w:r>
-        <w:t xml:space="preserve"> :</w:t>
-      </w:r>
-      <w:proofErr w:type="gramEnd"/>
+        <w:t>:</w:t>
+      </w:r>
       <w:r>
         <w:t xml:space="preserve"> is</w:t>
       </w:r>
@@ -2221,8 +2122,13 @@
         <w:t xml:space="preserve">: </w:t>
       </w:r>
       <w:r>
-        <w:t>The retry interval following unsuccessful scrape is set.</w:t>
-      </w:r>
+        <w:t>The retry interval follo</w:t>
+      </w:r>
+      <w:r>
+        <w:t>wing unsuccessful scrape is set</w:t>
+      </w:r>
+      <w:bookmarkStart w:id="0" w:name="_GoBack"/>
+      <w:bookmarkEnd w:id="0"/>
     </w:p>
     <w:p>
       <w:pPr>
@@ -2282,7 +2188,7 @@
         <w:tblStyle w:val="TableGrid"/>
         <w:tblW w:w="0" w:type="auto"/>
         <w:jc w:val="center"/>
-        <w:tblLook w:val="04A0"/>
+        <w:tblLook w:val="04A0" w:firstRow="1" w:lastRow="0" w:firstColumn="1" w:lastColumn="0" w:noHBand="0" w:noVBand="1"/>
       </w:tblPr>
       <w:tblGrid>
         <w:gridCol w:w="1423"/>
@@ -3058,14 +2964,6 @@
     <w:p>
       <w:pPr>
         <w:pStyle w:val="NoSpacing"/>
-        <w:rPr>
-          <w:b/>
-        </w:rPr>
-      </w:pPr>
-    </w:p>
-    <w:p>
-      <w:pPr>
-        <w:pStyle w:val="NoSpacing"/>
       </w:pPr>
       <w:r>
         <w:rPr>
@@ -3136,7 +3034,6 @@
         </w:rPr>
         <w:br/>
       </w:r>
-      <w:proofErr w:type="gramStart"/>
       <w:r>
         <w:rPr>
           <w:rFonts w:ascii="Calibri" w:eastAsia="Times New Roman" w:hAnsi="Calibri" w:cs="Calibri"/>
@@ -3146,7 +3043,6 @@
         </w:rPr>
         <w:t>And</w:t>
       </w:r>
-      <w:proofErr w:type="gramEnd"/>
       <w:r>
         <w:rPr>
           <w:rFonts w:ascii="Calibri" w:eastAsia="Times New Roman" w:hAnsi="Calibri" w:cs="Calibri"/>
@@ -3268,7 +3164,7 @@
       <w:tblPr>
         <w:tblW w:w="0" w:type="auto"/>
         <w:tblInd w:w="94" w:type="dxa"/>
-        <w:tblLook w:val="04A0"/>
+        <w:tblLook w:val="04A0" w:firstRow="1" w:lastRow="0" w:firstColumn="1" w:lastColumn="0" w:noHBand="0" w:noVBand="1"/>
       </w:tblPr>
       <w:tblGrid>
         <w:gridCol w:w="1071"/>
@@ -4497,110 +4393,6 @@
     <w:p>
       <w:pPr>
         <w:pStyle w:val="NoSpacing"/>
-        <w:rPr>
-          <w:b/>
-        </w:rPr>
-      </w:pPr>
-    </w:p>
-    <w:p>
-      <w:pPr>
-        <w:pStyle w:val="NoSpacing"/>
-        <w:rPr>
-          <w:b/>
-        </w:rPr>
-      </w:pPr>
-    </w:p>
-    <w:p>
-      <w:pPr>
-        <w:pStyle w:val="NoSpacing"/>
-        <w:rPr>
-          <w:b/>
-        </w:rPr>
-      </w:pPr>
-    </w:p>
-    <w:p>
-      <w:pPr>
-        <w:pStyle w:val="NoSpacing"/>
-        <w:rPr>
-          <w:b/>
-        </w:rPr>
-      </w:pPr>
-    </w:p>
-    <w:p>
-      <w:pPr>
-        <w:pStyle w:val="NoSpacing"/>
-        <w:rPr>
-          <w:b/>
-        </w:rPr>
-      </w:pPr>
-    </w:p>
-    <w:p>
-      <w:pPr>
-        <w:pStyle w:val="NoSpacing"/>
-        <w:rPr>
-          <w:b/>
-        </w:rPr>
-      </w:pPr>
-    </w:p>
-    <w:p>
-      <w:pPr>
-        <w:pStyle w:val="NoSpacing"/>
-        <w:rPr>
-          <w:b/>
-        </w:rPr>
-      </w:pPr>
-    </w:p>
-    <w:p>
-      <w:pPr>
-        <w:pStyle w:val="NoSpacing"/>
-        <w:rPr>
-          <w:b/>
-        </w:rPr>
-      </w:pPr>
-    </w:p>
-    <w:p>
-      <w:pPr>
-        <w:pStyle w:val="NoSpacing"/>
-        <w:rPr>
-          <w:b/>
-        </w:rPr>
-      </w:pPr>
-    </w:p>
-    <w:p>
-      <w:pPr>
-        <w:pStyle w:val="NoSpacing"/>
-        <w:rPr>
-          <w:b/>
-        </w:rPr>
-      </w:pPr>
-    </w:p>
-    <w:p>
-      <w:pPr>
-        <w:pStyle w:val="NoSpacing"/>
-        <w:rPr>
-          <w:b/>
-        </w:rPr>
-      </w:pPr>
-    </w:p>
-    <w:p>
-      <w:pPr>
-        <w:pStyle w:val="NoSpacing"/>
-        <w:rPr>
-          <w:b/>
-        </w:rPr>
-      </w:pPr>
-    </w:p>
-    <w:p>
-      <w:pPr>
-        <w:pStyle w:val="NoSpacing"/>
-        <w:rPr>
-          <w:b/>
-        </w:rPr>
-      </w:pPr>
-    </w:p>
-    <w:p>
-      <w:pPr>
-        <w:pStyle w:val="NoSpacing"/>
       </w:pPr>
       <w:r>
         <w:rPr>
@@ -4673,14 +4465,12 @@
       <w:pPr>
         <w:pStyle w:val="NoSpacing"/>
       </w:pPr>
-      <w:proofErr w:type="gramStart"/>
       <w:r>
         <w:rPr>
           <w:b/>
         </w:rPr>
         <w:t>Then  :</w:t>
       </w:r>
-      <w:proofErr w:type="gramEnd"/>
       <w:r>
         <w:rPr>
           <w:b/>
@@ -4714,7 +4504,7 @@
       <w:tblPr>
         <w:tblW w:w="6020" w:type="dxa"/>
         <w:tblInd w:w="94" w:type="dxa"/>
-        <w:tblLook w:val="04A0"/>
+        <w:tblLook w:val="04A0" w:firstRow="1" w:lastRow="0" w:firstColumn="1" w:lastColumn="0" w:noHBand="0" w:noVBand="1"/>
       </w:tblPr>
       <w:tblGrid>
         <w:gridCol w:w="3400"/>
@@ -5392,14 +5182,12 @@
           <w:b/>
         </w:rPr>
       </w:pPr>
-      <w:proofErr w:type="gramStart"/>
       <w:r>
         <w:rPr>
           <w:b/>
         </w:rPr>
         <w:t>Then  :</w:t>
       </w:r>
-      <w:proofErr w:type="gramEnd"/>
     </w:p>
     <w:p>
       <w:pPr>
@@ -5444,819 +5232,12 @@
           <w:b/>
         </w:rPr>
       </w:pPr>
-      <w:proofErr w:type="gramStart"/>
       <w:r>
         <w:rPr>
           <w:b/>
         </w:rPr>
         <w:t>Then  :</w:t>
       </w:r>
-      <w:proofErr w:type="gramEnd"/>
-    </w:p>
-    <w:p>
-      <w:pPr>
-        <w:pStyle w:val="NoSpacing"/>
-        <w:rPr>
-          <w:b/>
-        </w:rPr>
-      </w:pPr>
-    </w:p>
-    <w:p>
-      <w:pPr>
-        <w:pStyle w:val="NoSpacing"/>
-        <w:rPr>
-          <w:b/>
-        </w:rPr>
-      </w:pPr>
-      <w:r>
-        <w:rPr>
-          <w:b/>
-        </w:rPr>
-        <w:t>Given:</w:t>
-      </w:r>
-    </w:p>
-    <w:p>
-      <w:pPr>
-        <w:pStyle w:val="NoSpacing"/>
-        <w:rPr>
-          <w:b/>
-        </w:rPr>
-      </w:pPr>
-      <w:r>
-        <w:rPr>
-          <w:b/>
-        </w:rPr>
-        <w:t>When:</w:t>
-      </w:r>
-    </w:p>
-    <w:p>
-      <w:pPr>
-        <w:pStyle w:val="NoSpacing"/>
-        <w:rPr>
-          <w:b/>
-        </w:rPr>
-      </w:pPr>
-      <w:proofErr w:type="gramStart"/>
-      <w:r>
-        <w:rPr>
-          <w:b/>
-        </w:rPr>
-        <w:t>Then  :</w:t>
-      </w:r>
-      <w:proofErr w:type="gramEnd"/>
-    </w:p>
-    <w:p>
-      <w:pPr>
-        <w:pStyle w:val="NoSpacing"/>
-        <w:rPr>
-          <w:b/>
-        </w:rPr>
-      </w:pPr>
-    </w:p>
-    <w:p>
-      <w:pPr>
-        <w:pStyle w:val="NoSpacing"/>
-        <w:rPr>
-          <w:b/>
-        </w:rPr>
-      </w:pPr>
-      <w:r>
-        <w:rPr>
-          <w:b/>
-        </w:rPr>
-        <w:t>Given:</w:t>
-      </w:r>
-    </w:p>
-    <w:p>
-      <w:pPr>
-        <w:pStyle w:val="NoSpacing"/>
-        <w:rPr>
-          <w:b/>
-        </w:rPr>
-      </w:pPr>
-      <w:r>
-        <w:rPr>
-          <w:b/>
-        </w:rPr>
-        <w:t>When:</w:t>
-      </w:r>
-    </w:p>
-    <w:p>
-      <w:pPr>
-        <w:pStyle w:val="NoSpacing"/>
-        <w:rPr>
-          <w:b/>
-        </w:rPr>
-      </w:pPr>
-      <w:proofErr w:type="gramStart"/>
-      <w:r>
-        <w:rPr>
-          <w:b/>
-        </w:rPr>
-        <w:t>Then  :</w:t>
-      </w:r>
-      <w:proofErr w:type="gramEnd"/>
-    </w:p>
-    <w:p>
-      <w:pPr>
-        <w:pStyle w:val="NoSpacing"/>
-        <w:rPr>
-          <w:b/>
-        </w:rPr>
-      </w:pPr>
-    </w:p>
-    <w:p>
-      <w:pPr>
-        <w:pStyle w:val="NoSpacing"/>
-        <w:rPr>
-          <w:b/>
-        </w:rPr>
-      </w:pPr>
-      <w:r>
-        <w:rPr>
-          <w:b/>
-        </w:rPr>
-        <w:t>Given:</w:t>
-      </w:r>
-    </w:p>
-    <w:p>
-      <w:pPr>
-        <w:pStyle w:val="NoSpacing"/>
-        <w:rPr>
-          <w:b/>
-        </w:rPr>
-      </w:pPr>
-      <w:r>
-        <w:rPr>
-          <w:b/>
-        </w:rPr>
-        <w:t>When:</w:t>
-      </w:r>
-    </w:p>
-    <w:p>
-      <w:pPr>
-        <w:pStyle w:val="NoSpacing"/>
-        <w:rPr>
-          <w:b/>
-        </w:rPr>
-      </w:pPr>
-      <w:proofErr w:type="gramStart"/>
-      <w:r>
-        <w:rPr>
-          <w:b/>
-        </w:rPr>
-        <w:t>Then  :</w:t>
-      </w:r>
-      <w:proofErr w:type="gramEnd"/>
-    </w:p>
-    <w:p>
-      <w:pPr>
-        <w:pStyle w:val="NoSpacing"/>
-        <w:rPr>
-          <w:b/>
-        </w:rPr>
-      </w:pPr>
-    </w:p>
-    <w:p>
-      <w:pPr>
-        <w:pStyle w:val="NoSpacing"/>
-        <w:rPr>
-          <w:b/>
-        </w:rPr>
-      </w:pPr>
-      <w:r>
-        <w:rPr>
-          <w:b/>
-        </w:rPr>
-        <w:t>Given:</w:t>
-      </w:r>
-    </w:p>
-    <w:p>
-      <w:pPr>
-        <w:pStyle w:val="NoSpacing"/>
-        <w:rPr>
-          <w:b/>
-        </w:rPr>
-      </w:pPr>
-      <w:r>
-        <w:rPr>
-          <w:b/>
-        </w:rPr>
-        <w:t>When:</w:t>
-      </w:r>
-    </w:p>
-    <w:p>
-      <w:pPr>
-        <w:pStyle w:val="NoSpacing"/>
-        <w:rPr>
-          <w:b/>
-        </w:rPr>
-      </w:pPr>
-      <w:proofErr w:type="gramStart"/>
-      <w:r>
-        <w:rPr>
-          <w:b/>
-        </w:rPr>
-        <w:t>Then  :</w:t>
-      </w:r>
-      <w:proofErr w:type="gramEnd"/>
-    </w:p>
-    <w:p>
-      <w:pPr>
-        <w:pStyle w:val="NoSpacing"/>
-        <w:rPr>
-          <w:b/>
-        </w:rPr>
-      </w:pPr>
-    </w:p>
-    <w:p>
-      <w:pPr>
-        <w:pStyle w:val="NoSpacing"/>
-        <w:rPr>
-          <w:b/>
-        </w:rPr>
-      </w:pPr>
-      <w:r>
-        <w:rPr>
-          <w:b/>
-        </w:rPr>
-        <w:t>Given:</w:t>
-      </w:r>
-    </w:p>
-    <w:p>
-      <w:pPr>
-        <w:pStyle w:val="NoSpacing"/>
-        <w:rPr>
-          <w:b/>
-        </w:rPr>
-      </w:pPr>
-      <w:r>
-        <w:rPr>
-          <w:b/>
-        </w:rPr>
-        <w:t>When:</w:t>
-      </w:r>
-    </w:p>
-    <w:p>
-      <w:pPr>
-        <w:pStyle w:val="NoSpacing"/>
-        <w:rPr>
-          <w:b/>
-        </w:rPr>
-      </w:pPr>
-      <w:proofErr w:type="gramStart"/>
-      <w:r>
-        <w:rPr>
-          <w:b/>
-        </w:rPr>
-        <w:t>Then  :</w:t>
-      </w:r>
-      <w:proofErr w:type="gramEnd"/>
-    </w:p>
-    <w:p>
-      <w:pPr>
-        <w:pStyle w:val="NoSpacing"/>
-        <w:rPr>
-          <w:b/>
-        </w:rPr>
-      </w:pPr>
-    </w:p>
-    <w:p>
-      <w:pPr>
-        <w:pStyle w:val="NoSpacing"/>
-        <w:rPr>
-          <w:b/>
-        </w:rPr>
-      </w:pPr>
-    </w:p>
-    <w:p>
-      <w:pPr>
-        <w:pStyle w:val="NoSpacing"/>
-        <w:rPr>
-          <w:b/>
-        </w:rPr>
-      </w:pPr>
-    </w:p>
-    <w:p>
-      <w:pPr>
-        <w:pStyle w:val="NoSpacing"/>
-        <w:rPr>
-          <w:b/>
-        </w:rPr>
-      </w:pPr>
-      <w:r>
-        <w:rPr>
-          <w:b/>
-        </w:rPr>
-        <w:t>Given:</w:t>
-      </w:r>
-    </w:p>
-    <w:p>
-      <w:pPr>
-        <w:pStyle w:val="NoSpacing"/>
-        <w:rPr>
-          <w:b/>
-        </w:rPr>
-      </w:pPr>
-      <w:r>
-        <w:rPr>
-          <w:b/>
-        </w:rPr>
-        <w:t>When:</w:t>
-      </w:r>
-    </w:p>
-    <w:p>
-      <w:pPr>
-        <w:pStyle w:val="NoSpacing"/>
-        <w:rPr>
-          <w:b/>
-        </w:rPr>
-      </w:pPr>
-      <w:proofErr w:type="gramStart"/>
-      <w:r>
-        <w:rPr>
-          <w:b/>
-        </w:rPr>
-        <w:t>Then  :</w:t>
-      </w:r>
-      <w:proofErr w:type="gramEnd"/>
-    </w:p>
-    <w:p>
-      <w:pPr>
-        <w:pStyle w:val="NoSpacing"/>
-        <w:rPr>
-          <w:b/>
-        </w:rPr>
-      </w:pPr>
-    </w:p>
-    <w:p>
-      <w:pPr>
-        <w:pStyle w:val="NoSpacing"/>
-        <w:rPr>
-          <w:b/>
-        </w:rPr>
-      </w:pPr>
-      <w:r>
-        <w:rPr>
-          <w:b/>
-        </w:rPr>
-        <w:t>Given:</w:t>
-      </w:r>
-    </w:p>
-    <w:p>
-      <w:pPr>
-        <w:pStyle w:val="NoSpacing"/>
-        <w:rPr>
-          <w:b/>
-        </w:rPr>
-      </w:pPr>
-      <w:r>
-        <w:rPr>
-          <w:b/>
-        </w:rPr>
-        <w:t>When:</w:t>
-      </w:r>
-    </w:p>
-    <w:p>
-      <w:pPr>
-        <w:pStyle w:val="NoSpacing"/>
-        <w:rPr>
-          <w:b/>
-        </w:rPr>
-      </w:pPr>
-      <w:proofErr w:type="gramStart"/>
-      <w:r>
-        <w:rPr>
-          <w:b/>
-        </w:rPr>
-        <w:t>Then  :</w:t>
-      </w:r>
-      <w:proofErr w:type="gramEnd"/>
-    </w:p>
-    <w:p>
-      <w:pPr>
-        <w:pStyle w:val="NoSpacing"/>
-        <w:rPr>
-          <w:b/>
-        </w:rPr>
-      </w:pPr>
-    </w:p>
-    <w:p>
-      <w:pPr>
-        <w:pStyle w:val="NoSpacing"/>
-        <w:rPr>
-          <w:b/>
-        </w:rPr>
-      </w:pPr>
-      <w:r>
-        <w:rPr>
-          <w:b/>
-        </w:rPr>
-        <w:t>Given:</w:t>
-      </w:r>
-    </w:p>
-    <w:p>
-      <w:pPr>
-        <w:pStyle w:val="NoSpacing"/>
-        <w:rPr>
-          <w:b/>
-        </w:rPr>
-      </w:pPr>
-      <w:r>
-        <w:rPr>
-          <w:b/>
-        </w:rPr>
-        <w:t>When:</w:t>
-      </w:r>
-    </w:p>
-    <w:p>
-      <w:pPr>
-        <w:pStyle w:val="NoSpacing"/>
-        <w:rPr>
-          <w:b/>
-        </w:rPr>
-      </w:pPr>
-      <w:proofErr w:type="gramStart"/>
-      <w:r>
-        <w:rPr>
-          <w:b/>
-        </w:rPr>
-        <w:t>Then  :</w:t>
-      </w:r>
-      <w:proofErr w:type="gramEnd"/>
-    </w:p>
-    <w:p>
-      <w:pPr>
-        <w:pStyle w:val="NoSpacing"/>
-        <w:rPr>
-          <w:b/>
-        </w:rPr>
-      </w:pPr>
-    </w:p>
-    <w:p>
-      <w:pPr>
-        <w:pStyle w:val="NoSpacing"/>
-        <w:rPr>
-          <w:b/>
-        </w:rPr>
-      </w:pPr>
-      <w:r>
-        <w:rPr>
-          <w:b/>
-        </w:rPr>
-        <w:t>Given:</w:t>
-      </w:r>
-    </w:p>
-    <w:p>
-      <w:pPr>
-        <w:pStyle w:val="NoSpacing"/>
-        <w:rPr>
-          <w:b/>
-        </w:rPr>
-      </w:pPr>
-      <w:r>
-        <w:rPr>
-          <w:b/>
-        </w:rPr>
-        <w:t>When:</w:t>
-      </w:r>
-    </w:p>
-    <w:p>
-      <w:pPr>
-        <w:pStyle w:val="NoSpacing"/>
-        <w:rPr>
-          <w:b/>
-        </w:rPr>
-      </w:pPr>
-      <w:proofErr w:type="gramStart"/>
-      <w:r>
-        <w:rPr>
-          <w:b/>
-        </w:rPr>
-        <w:t>Then  :</w:t>
-      </w:r>
-      <w:proofErr w:type="gramEnd"/>
-    </w:p>
-    <w:p>
-      <w:pPr>
-        <w:pStyle w:val="NoSpacing"/>
-        <w:rPr>
-          <w:b/>
-        </w:rPr>
-      </w:pPr>
-    </w:p>
-    <w:p>
-      <w:pPr>
-        <w:pStyle w:val="NoSpacing"/>
-        <w:rPr>
-          <w:b/>
-        </w:rPr>
-      </w:pPr>
-      <w:r>
-        <w:rPr>
-          <w:b/>
-        </w:rPr>
-        <w:t>Given:</w:t>
-      </w:r>
-    </w:p>
-    <w:p>
-      <w:pPr>
-        <w:pStyle w:val="NoSpacing"/>
-        <w:rPr>
-          <w:b/>
-        </w:rPr>
-      </w:pPr>
-      <w:r>
-        <w:rPr>
-          <w:b/>
-        </w:rPr>
-        <w:t>When:</w:t>
-      </w:r>
-    </w:p>
-    <w:p>
-      <w:pPr>
-        <w:pStyle w:val="NoSpacing"/>
-        <w:rPr>
-          <w:b/>
-        </w:rPr>
-      </w:pPr>
-      <w:proofErr w:type="gramStart"/>
-      <w:r>
-        <w:rPr>
-          <w:b/>
-        </w:rPr>
-        <w:t>Then  :</w:t>
-      </w:r>
-      <w:proofErr w:type="gramEnd"/>
-    </w:p>
-    <w:p>
-      <w:pPr>
-        <w:pStyle w:val="NoSpacing"/>
-        <w:rPr>
-          <w:b/>
-        </w:rPr>
-      </w:pPr>
-    </w:p>
-    <w:p>
-      <w:pPr>
-        <w:pStyle w:val="NoSpacing"/>
-        <w:rPr>
-          <w:b/>
-        </w:rPr>
-      </w:pPr>
-      <w:r>
-        <w:rPr>
-          <w:b/>
-        </w:rPr>
-        <w:lastRenderedPageBreak/>
-        <w:t>Given:</w:t>
-      </w:r>
-    </w:p>
-    <w:p>
-      <w:pPr>
-        <w:pStyle w:val="NoSpacing"/>
-        <w:rPr>
-          <w:b/>
-        </w:rPr>
-      </w:pPr>
-      <w:r>
-        <w:rPr>
-          <w:b/>
-        </w:rPr>
-        <w:t>When:</w:t>
-      </w:r>
-    </w:p>
-    <w:p>
-      <w:pPr>
-        <w:pStyle w:val="NoSpacing"/>
-        <w:rPr>
-          <w:b/>
-        </w:rPr>
-      </w:pPr>
-      <w:proofErr w:type="gramStart"/>
-      <w:r>
-        <w:rPr>
-          <w:b/>
-        </w:rPr>
-        <w:t>Then  :</w:t>
-      </w:r>
-      <w:proofErr w:type="gramEnd"/>
-    </w:p>
-    <w:p>
-      <w:pPr>
-        <w:pStyle w:val="NoSpacing"/>
-        <w:rPr>
-          <w:b/>
-        </w:rPr>
-      </w:pPr>
-    </w:p>
-    <w:p>
-      <w:pPr>
-        <w:pStyle w:val="NoSpacing"/>
-        <w:rPr>
-          <w:b/>
-        </w:rPr>
-      </w:pPr>
-      <w:r>
-        <w:rPr>
-          <w:b/>
-        </w:rPr>
-        <w:t>Given:</w:t>
-      </w:r>
-    </w:p>
-    <w:p>
-      <w:pPr>
-        <w:pStyle w:val="NoSpacing"/>
-        <w:rPr>
-          <w:b/>
-        </w:rPr>
-      </w:pPr>
-      <w:r>
-        <w:rPr>
-          <w:b/>
-        </w:rPr>
-        <w:t>When:</w:t>
-      </w:r>
-    </w:p>
-    <w:p>
-      <w:pPr>
-        <w:pStyle w:val="NoSpacing"/>
-        <w:rPr>
-          <w:b/>
-        </w:rPr>
-      </w:pPr>
-      <w:proofErr w:type="gramStart"/>
-      <w:r>
-        <w:rPr>
-          <w:b/>
-        </w:rPr>
-        <w:t>Then  :</w:t>
-      </w:r>
-      <w:proofErr w:type="gramEnd"/>
-    </w:p>
-    <w:p>
-      <w:pPr>
-        <w:pStyle w:val="NoSpacing"/>
-        <w:rPr>
-          <w:b/>
-        </w:rPr>
-      </w:pPr>
-    </w:p>
-    <w:p>
-      <w:pPr>
-        <w:pStyle w:val="NoSpacing"/>
-        <w:rPr>
-          <w:b/>
-        </w:rPr>
-      </w:pPr>
-      <w:r>
-        <w:rPr>
-          <w:b/>
-        </w:rPr>
-        <w:t>Given:</w:t>
-      </w:r>
-    </w:p>
-    <w:p>
-      <w:pPr>
-        <w:pStyle w:val="NoSpacing"/>
-        <w:rPr>
-          <w:b/>
-        </w:rPr>
-      </w:pPr>
-      <w:r>
-        <w:rPr>
-          <w:b/>
-        </w:rPr>
-        <w:t>When:</w:t>
-      </w:r>
-    </w:p>
-    <w:p>
-      <w:pPr>
-        <w:pStyle w:val="NoSpacing"/>
-        <w:rPr>
-          <w:b/>
-        </w:rPr>
-      </w:pPr>
-      <w:proofErr w:type="gramStart"/>
-      <w:r>
-        <w:rPr>
-          <w:b/>
-        </w:rPr>
-        <w:t>Then  :</w:t>
-      </w:r>
-      <w:proofErr w:type="gramEnd"/>
-    </w:p>
-    <w:p>
-      <w:pPr>
-        <w:pStyle w:val="NoSpacing"/>
-        <w:rPr>
-          <w:b/>
-        </w:rPr>
-      </w:pPr>
-    </w:p>
-    <w:p>
-      <w:pPr>
-        <w:pStyle w:val="NoSpacing"/>
-        <w:rPr>
-          <w:b/>
-        </w:rPr>
-      </w:pPr>
-      <w:r>
-        <w:rPr>
-          <w:b/>
-        </w:rPr>
-        <w:t>Given:</w:t>
-      </w:r>
-    </w:p>
-    <w:p>
-      <w:pPr>
-        <w:pStyle w:val="NoSpacing"/>
-        <w:rPr>
-          <w:b/>
-        </w:rPr>
-      </w:pPr>
-      <w:r>
-        <w:rPr>
-          <w:b/>
-        </w:rPr>
-        <w:t>When:</w:t>
-      </w:r>
-    </w:p>
-    <w:p>
-      <w:pPr>
-        <w:pStyle w:val="NoSpacing"/>
-        <w:rPr>
-          <w:b/>
-        </w:rPr>
-      </w:pPr>
-      <w:proofErr w:type="gramStart"/>
-      <w:r>
-        <w:rPr>
-          <w:b/>
-        </w:rPr>
-        <w:t>Then  :</w:t>
-      </w:r>
-      <w:proofErr w:type="gramEnd"/>
-    </w:p>
-    <w:p>
-      <w:pPr>
-        <w:pStyle w:val="NoSpacing"/>
-        <w:rPr>
-          <w:b/>
-        </w:rPr>
-      </w:pPr>
-    </w:p>
-    <w:p>
-      <w:pPr>
-        <w:pStyle w:val="NoSpacing"/>
-        <w:rPr>
-          <w:b/>
-        </w:rPr>
-      </w:pPr>
-      <w:r>
-        <w:rPr>
-          <w:b/>
-        </w:rPr>
-        <w:t>Given:</w:t>
-      </w:r>
-    </w:p>
-    <w:p>
-      <w:pPr>
-        <w:pStyle w:val="NoSpacing"/>
-        <w:rPr>
-          <w:b/>
-        </w:rPr>
-      </w:pPr>
-      <w:r>
-        <w:rPr>
-          <w:b/>
-        </w:rPr>
-        <w:t>When:</w:t>
-      </w:r>
-    </w:p>
-    <w:p>
-      <w:pPr>
-        <w:pStyle w:val="NoSpacing"/>
-        <w:rPr>
-          <w:b/>
-        </w:rPr>
-      </w:pPr>
-      <w:proofErr w:type="gramStart"/>
-      <w:r>
-        <w:rPr>
-          <w:b/>
-        </w:rPr>
-        <w:t>Then  :</w:t>
-      </w:r>
-      <w:proofErr w:type="gramEnd"/>
-    </w:p>
-    <w:p>
-      <w:pPr>
-        <w:pStyle w:val="NoSpacing"/>
-        <w:rPr>
-          <w:b/>
-        </w:rPr>
-      </w:pPr>
     </w:p>
     <w:p>
       <w:pPr>
@@ -6277,7 +5258,7 @@
 </file>
 
 <file path=word/styles.xml><?xml version="1.0" encoding="utf-8"?>
-<w:styles xmlns:r="http://schemas.openxmlformats.org/officeDocument/2006/relationships" xmlns:w="http://schemas.openxmlformats.org/wordprocessingml/2006/main">
+<w:styles xmlns:mc="http://schemas.openxmlformats.org/markup-compatibility/2006" xmlns:r="http://schemas.openxmlformats.org/officeDocument/2006/relationships" xmlns:w="http://schemas.openxmlformats.org/wordprocessingml/2006/main" xmlns:w14="http://schemas.microsoft.com/office/word/2010/wordml" mc:Ignorable="w14">
   <w:docDefaults>
     <w:rPrDefault>
       <w:rPr>
@@ -6496,7 +5477,6 @@
     <w:uiPriority w:val="99"/>
     <w:semiHidden/>
     <w:unhideWhenUsed/>
-    <w:qFormat/>
     <w:tblPr>
       <w:tblInd w:w="0" w:type="dxa"/>
       <w:tblCellMar>
@@ -6558,7 +5538,7 @@
       <w:spacing w:after="0" w:line="240" w:lineRule="auto"/>
     </w:pPr>
     <w:rPr>
-      <w:rFonts w:ascii="cmr12" w:hAnsi="cmr12" w:cs="cmr12"/>
+      <w:rFonts w:ascii="CMR12" w:hAnsi="CMR12" w:cs="CMR12"/>
       <w:color w:val="000000"/>
       <w:sz w:val="24"/>
       <w:szCs w:val="24"/>
@@ -6605,6 +5585,196 @@
       <w:color w:val="0000FF" w:themeColor="hyperlink"/>
       <w:u w:val="single"/>
     </w:rPr>
+  </w:style>
+</w:styles>
+</file>
+
+<file path=word/stylesWithEffects.xml><?xml version="1.0" encoding="utf-8"?>
+<w:styles xmlns:wpc="http://schemas.microsoft.com/office/word/2010/wordprocessingCanvas" xmlns:mc="http://schemas.openxmlformats.org/markup-compatibility/2006" xmlns:o="urn:schemas-microsoft-com:office:office" xmlns:r="http://schemas.openxmlformats.org/officeDocument/2006/relationships" xmlns:m="http://schemas.openxmlformats.org/officeDocument/2006/math" xmlns:v="urn:schemas-microsoft-com:vml" xmlns:wp14="http://schemas.microsoft.com/office/word/2010/wordprocessingDrawing" xmlns:wp="http://schemas.openxmlformats.org/drawingml/2006/wordprocessingDrawing" xmlns:w10="urn:schemas-microsoft-com:office:word" xmlns:w="http://schemas.openxmlformats.org/wordprocessingml/2006/main" xmlns:w14="http://schemas.microsoft.com/office/word/2010/wordml" xmlns:wpg="http://schemas.microsoft.com/office/word/2010/wordprocessingGroup" xmlns:wpi="http://schemas.microsoft.com/office/word/2010/wordprocessingInk" xmlns:wne="http://schemas.microsoft.com/office/word/2006/wordml" xmlns:wps="http://schemas.microsoft.com/office/word/2010/wordprocessingShape" mc:Ignorable="w14 wp14">
+  <w:docDefaults>
+    <w:rPrDefault>
+      <w:rPr>
+        <w:rFonts w:asciiTheme="minorHAnsi" w:eastAsiaTheme="minorEastAsia" w:hAnsiTheme="minorHAnsi" w:cstheme="minorBidi"/>
+        <w:sz w:val="22"/>
+        <w:szCs w:val="22"/>
+        <w:lang w:val="en-ZA" w:eastAsia="en-ZA" w:bidi="ar-SA"/>
+      </w:rPr>
+    </w:rPrDefault>
+    <w:pPrDefault>
+      <w:pPr>
+        <w:spacing w:after="200" w:line="276" w:lineRule="auto"/>
+      </w:pPr>
+    </w:pPrDefault>
+  </w:docDefaults>
+  <w:latentStyles w:defLockedState="0" w:defUIPriority="99" w:defSemiHidden="1" w:defUnhideWhenUsed="1" w:defQFormat="0" w:count="267">
+    <w:lsdException w:name="Normal" w:semiHidden="0" w:uiPriority="0" w:unhideWhenUsed="0" w:qFormat="1"/>
+    <w:lsdException w:name="heading 1" w:semiHidden="0" w:uiPriority="9" w:unhideWhenUsed="0" w:qFormat="1"/>
+    <w:lsdException w:name="heading 2" w:uiPriority="9" w:qFormat="1"/>
+    <w:lsdException w:name="heading 3" w:uiPriority="9" w:qFormat="1"/>
+    <w:lsdException w:name="heading 4" w:uiPriority="9" w:qFormat="1"/>
+    <w:lsdException w:name="heading 5" w:uiPriority="9" w:qFormat="1"/>
+    <w:lsdException w:name="heading 6" w:uiPriority="9" w:qFormat="1"/>
+    <w:lsdException w:name="heading 7" w:uiPriority="9" w:qFormat="1"/>
+    <w:lsdException w:name="heading 8" w:uiPriority="9" w:qFormat="1"/>
+    <w:lsdException w:name="heading 9" w:uiPriority="9" w:qFormat="1"/>
+    <w:lsdException w:name="toc 1" w:uiPriority="39"/>
+    <w:lsdException w:name="toc 2" w:uiPriority="39"/>
+    <w:lsdException w:name="toc 3" w:uiPriority="39"/>
+    <w:lsdException w:name="toc 4" w:uiPriority="39"/>
+    <w:lsdException w:name="toc 5" w:uiPriority="39"/>
+    <w:lsdException w:name="toc 6" w:uiPriority="39"/>
+    <w:lsdException w:name="toc 7" w:uiPriority="39"/>
+    <w:lsdException w:name="toc 8" w:uiPriority="39"/>
+    <w:lsdException w:name="toc 9" w:uiPriority="39"/>
+    <w:lsdException w:name="caption" w:uiPriority="35" w:qFormat="1"/>
+    <w:lsdException w:name="Title" w:semiHidden="0" w:uiPriority="10" w:unhideWhenUsed="0" w:qFormat="1"/>
+    <w:lsdException w:name="Default Paragraph Font" w:uiPriority="1"/>
+    <w:lsdException w:name="Subtitle" w:semiHidden="0" w:uiPriority="11" w:unhideWhenUsed="0" w:qFormat="1"/>
+    <w:lsdException w:name="Strong" w:semiHidden="0" w:uiPriority="22" w:unhideWhenUsed="0" w:qFormat="1"/>
+    <w:lsdException w:name="Emphasis" w:semiHidden="0" w:uiPriority="20" w:unhideWhenUsed="0" w:qFormat="1"/>
+    <w:lsdException w:name="Table Grid" w:semiHidden="0" w:uiPriority="59" w:unhideWhenUsed="0"/>
+    <w:lsdException w:name="Placeholder Text" w:unhideWhenUsed="0"/>
+    <w:lsdException w:name="No Spacing" w:semiHidden="0" w:uiPriority="1" w:unhideWhenUsed="0" w:qFormat="1"/>
+    <w:lsdException w:name="Light Shading" w:semiHidden="0" w:uiPriority="60" w:unhideWhenUsed="0"/>
+    <w:lsdException w:name="Light List" w:semiHidden="0" w:uiPriority="61" w:unhideWhenUsed="0"/>
+    <w:lsdException w:name="Light Grid" w:semiHidden="0" w:uiPriority="62" w:unhideWhenUsed="0"/>
+    <w:lsdException w:name="Medium Shading 1" w:semiHidden="0" w:uiPriority="63" w:unhideWhenUsed="0"/>
+    <w:lsdException w:name="Medium Shading 2" w:semiHidden="0" w:uiPriority="64" w:unhideWhenUsed="0"/>
+    <w:lsdException w:name="Medium List 1" w:semiHidden="0" w:uiPriority="65" w:unhideWhenUsed="0"/>
+    <w:lsdException w:name="Medium List 2" w:semiHidden="0" w:uiPriority="66" w:unhideWhenUsed="0"/>
+    <w:lsdException w:name="Medium Grid 1" w:semiHidden="0" w:uiPriority="67" w:unhideWhenUsed="0"/>
+    <w:lsdException w:name="Medium Grid 2" w:semiHidden="0" w:uiPriority="68" w:unhideWhenUsed="0"/>
+    <w:lsdException w:name="Medium Grid 3" w:semiHidden="0" w:uiPriority="69" w:unhideWhenUsed="0"/>
+    <w:lsdException w:name="Dark List" w:semiHidden="0" w:uiPriority="70" w:unhideWhenUsed="0"/>
+    <w:lsdException w:name="Colorful Shading" w:semiHidden="0" w:uiPriority="71" w:unhideWhenUsed="0"/>
+    <w:lsdException w:name="Colorful List" w:semiHidden="0" w:uiPriority="72" w:unhideWhenUsed="0"/>
+    <w:lsdException w:name="Colorful Grid" w:semiHidden="0" w:uiPriority="73" w:unhideWhenUsed="0"/>
+    <w:lsdException w:name="Light Shading Accent 1" w:semiHidden="0" w:uiPriority="60" w:unhideWhenUsed="0"/>
+    <w:lsdException w:name="Light List Accent 1" w:semiHidden="0" w:uiPriority="61" w:unhideWhenUsed="0"/>
+    <w:lsdException w:name="Light Grid Accent 1" w:semiHidden="0" w:uiPriority="62" w:unhideWhenUsed="0"/>
+    <w:lsdException w:name="Medium Shading 1 Accent 1" w:semiHidden="0" w:uiPriority="63" w:unhideWhenUsed="0"/>
+    <w:lsdException w:name="Medium Shading 2 Accent 1" w:semiHidden="0" w:uiPriority="64" w:unhideWhenUsed="0"/>
+    <w:lsdException w:name="Medium List 1 Accent 1" w:semiHidden="0" w:uiPriority="65" w:unhideWhenUsed="0"/>
+    <w:lsdException w:name="Revision" w:unhideWhenUsed="0"/>
+    <w:lsdException w:name="List Paragraph" w:semiHidden="0" w:uiPriority="34" w:unhideWhenUsed="0" w:qFormat="1"/>
+    <w:lsdException w:name="Quote" w:semiHidden="0" w:uiPriority="29" w:unhideWhenUsed="0" w:qFormat="1"/>
+    <w:lsdException w:name="Intense Quote" w:semiHidden="0" w:uiPriority="30" w:unhideWhenUsed="0" w:qFormat="1"/>
+    <w:lsdException w:name="Medium List 2 Accent 1" w:semiHidden="0" w:uiPriority="66" w:unhideWhenUsed="0"/>
+    <w:lsdException w:name="Medium Grid 1 Accent 1" w:semiHidden="0" w:uiPriority="67" w:unhideWhenUsed="0"/>
+    <w:lsdException w:name="Medium Grid 2 Accent 1" w:semiHidden="0" w:uiPriority="68" w:unhideWhenUsed="0"/>
+    <w:lsdException w:name="Medium Grid 3 Accent 1" w:semiHidden="0" w:uiPriority="69" w:unhideWhenUsed="0"/>
+    <w:lsdException w:name="Dark List Accent 1" w:semiHidden="0" w:uiPriority="70" w:unhideWhenUsed="0"/>
+    <w:lsdException w:name="Colorful Shading Accent 1" w:semiHidden="0" w:uiPriority="71" w:unhideWhenUsed="0"/>
+    <w:lsdException w:name="Colorful List Accent 1" w:semiHidden="0" w:uiPriority="72" w:unhideWhenUsed="0"/>
+    <w:lsdException w:name="Colorful Grid Accent 1" w:semiHidden="0" w:uiPriority="73" w:unhideWhenUsed="0"/>
+    <w:lsdException w:name="Light Shading Accent 2" w:semiHidden="0" w:uiPriority="60" w:unhideWhenUsed="0"/>
+    <w:lsdException w:name="Light List Accent 2" w:semiHidden="0" w:uiPriority="61" w:unhideWhenUsed="0"/>
+    <w:lsdException w:name="Light Grid Accent 2" w:semiHidden="0" w:uiPriority="62" w:unhideWhenUsed="0"/>
+    <w:lsdException w:name="Medium Shading 1 Accent 2" w:semiHidden="0" w:uiPriority="63" w:unhideWhenUsed="0"/>
+    <w:lsdException w:name="Medium Shading 2 Accent 2" w:semiHidden="0" w:uiPriority="64" w:unhideWhenUsed="0"/>
+    <w:lsdException w:name="Medium List 1 Accent 2" w:semiHidden="0" w:uiPriority="65" w:unhideWhenUsed="0"/>
+    <w:lsdException w:name="Medium List 2 Accent 2" w:semiHidden="0" w:uiPriority="66" w:unhideWhenUsed="0"/>
+    <w:lsdException w:name="Medium Grid 1 Accent 2" w:semiHidden="0" w:uiPriority="67" w:unhideWhenUsed="0"/>
+    <w:lsdException w:name="Medium Grid 2 Accent 2" w:semiHidden="0" w:uiPriority="68" w:unhideWhenUsed="0"/>
+    <w:lsdException w:name="Medium Grid 3 Accent 2" w:semiHidden="0" w:uiPriority="69" w:unhideWhenUsed="0"/>
+    <w:lsdException w:name="Dark List Accent 2" w:semiHidden="0" w:uiPriority="70" w:unhideWhenUsed="0"/>
+    <w:lsdException w:name="Colorful Shading Accent 2" w:semiHidden="0" w:uiPriority="71" w:unhideWhenUsed="0"/>
+    <w:lsdException w:name="Colorful List Accent 2" w:semiHidden="0" w:uiPriority="72" w:unhideWhenUsed="0"/>
+    <w:lsdException w:name="Colorful Grid Accent 2" w:semiHidden="0" w:uiPriority="73" w:unhideWhenUsed="0"/>
+    <w:lsdException w:name="Light Shading Accent 3" w:semiHidden="0" w:uiPriority="60" w:unhideWhenUsed="0"/>
+    <w:lsdException w:name="Light List Accent 3" w:semiHidden="0" w:uiPriority="61" w:unhideWhenUsed="0"/>
+    <w:lsdException w:name="Light Grid Accent 3" w:semiHidden="0" w:uiPriority="62" w:unhideWhenUsed="0"/>
+    <w:lsdException w:name="Medium Shading 1 Accent 3" w:semiHidden="0" w:uiPriority="63" w:unhideWhenUsed="0"/>
+    <w:lsdException w:name="Medium Shading 2 Accent 3" w:semiHidden="0" w:uiPriority="64" w:unhideWhenUsed="0"/>
+    <w:lsdException w:name="Medium List 1 Accent 3" w:semiHidden="0" w:uiPriority="65" w:unhideWhenUsed="0"/>
+    <w:lsdException w:name="Medium List 2 Accent 3" w:semiHidden="0" w:uiPriority="66" w:unhideWhenUsed="0"/>
+    <w:lsdException w:name="Medium Grid 1 Accent 3" w:semiHidden="0" w:uiPriority="67" w:unhideWhenUsed="0"/>
+    <w:lsdException w:name="Medium Grid 2 Accent 3" w:semiHidden="0" w:uiPriority="68" w:unhideWhenUsed="0"/>
+    <w:lsdException w:name="Medium Grid 3 Accent 3" w:semiHidden="0" w:uiPriority="69" w:unhideWhenUsed="0"/>
+    <w:lsdException w:name="Dark List Accent 3" w:semiHidden="0" w:uiPriority="70" w:unhideWhenUsed="0"/>
+    <w:lsdException w:name="Colorful Shading Accent 3" w:semiHidden="0" w:uiPriority="71" w:unhideWhenUsed="0"/>
+    <w:lsdException w:name="Colorful List Accent 3" w:semiHidden="0" w:uiPriority="72" w:unhideWhenUsed="0"/>
+    <w:lsdException w:name="Colorful Grid Accent 3" w:semiHidden="0" w:uiPriority="73" w:unhideWhenUsed="0"/>
+    <w:lsdException w:name="Light Shading Accent 4" w:semiHidden="0" w:uiPriority="60" w:unhideWhenUsed="0"/>
+    <w:lsdException w:name="Light List Accent 4" w:semiHidden="0" w:uiPriority="61" w:unhideWhenUsed="0"/>
+    <w:lsdException w:name="Light Grid Accent 4" w:semiHidden="0" w:uiPriority="62" w:unhideWhenUsed="0"/>
+    <w:lsdException w:name="Medium Shading 1 Accent 4" w:semiHidden="0" w:uiPriority="63" w:unhideWhenUsed="0"/>
+    <w:lsdException w:name="Medium Shading 2 Accent 4" w:semiHidden="0" w:uiPriority="64" w:unhideWhenUsed="0"/>
+    <w:lsdException w:name="Medium List 1 Accent 4" w:semiHidden="0" w:uiPriority="65" w:unhideWhenUsed="0"/>
+    <w:lsdException w:name="Medium List 2 Accent 4" w:semiHidden="0" w:uiPriority="66" w:unhideWhenUsed="0"/>
+    <w:lsdException w:name="Medium Grid 1 Accent 4" w:semiHidden="0" w:uiPriority="67" w:unhideWhenUsed="0"/>
+    <w:lsdException w:name="Medium Grid 2 Accent 4" w:semiHidden="0" w:uiPriority="68" w:unhideWhenUsed="0"/>
+    <w:lsdException w:name="Medium Grid 3 Accent 4" w:semiHidden="0" w:uiPriority="69" w:unhideWhenUsed="0"/>
+    <w:lsdException w:name="Dark List Accent 4" w:semiHidden="0" w:uiPriority="70" w:unhideWhenUsed="0"/>
+    <w:lsdException w:name="Colorful Shading Accent 4" w:semiHidden="0" w:uiPriority="71" w:unhideWhenUsed="0"/>
+    <w:lsdException w:name="Colorful List Accent 4" w:semiHidden="0" w:uiPriority="72" w:unhideWhenUsed="0"/>
+    <w:lsdException w:name="Colorful Grid Accent 4" w:semiHidden="0" w:uiPriority="73" w:unhideWhenUsed="0"/>
+    <w:lsdException w:name="Light Shading Accent 5" w:semiHidden="0" w:uiPriority="60" w:unhideWhenUsed="0"/>
+    <w:lsdException w:name="Light List Accent 5" w:semiHidden="0" w:uiPriority="61" w:unhideWhenUsed="0"/>
+    <w:lsdException w:name="Light Grid Accent 5" w:semiHidden="0" w:uiPriority="62" w:unhideWhenUsed="0"/>
+    <w:lsdException w:name="Medium Shading 1 Accent 5" w:semiHidden="0" w:uiPriority="63" w:unhideWhenUsed="0"/>
+    <w:lsdException w:name="Medium Shading 2 Accent 5" w:semiHidden="0" w:uiPriority="64" w:unhideWhenUsed="0"/>
+    <w:lsdException w:name="Medium List 1 Accent 5" w:semiHidden="0" w:uiPriority="65" w:unhideWhenUsed="0"/>
+    <w:lsdException w:name="Medium List 2 Accent 5" w:semiHidden="0" w:uiPriority="66" w:unhideWhenUsed="0"/>
+    <w:lsdException w:name="Medium Grid 1 Accent 5" w:semiHidden="0" w:uiPriority="67" w:unhideWhenUsed="0"/>
+    <w:lsdException w:name="Medium Grid 2 Accent 5" w:semiHidden="0" w:uiPriority="68" w:unhideWhenUsed="0"/>
+    <w:lsdException w:name="Medium Grid 3 Accent 5" w:semiHidden="0" w:uiPriority="69" w:unhideWhenUsed="0"/>
+    <w:lsdException w:name="Dark List Accent 5" w:semiHidden="0" w:uiPriority="70" w:unhideWhenUsed="0"/>
+    <w:lsdException w:name="Colorful Shading Accent 5" w:semiHidden="0" w:uiPriority="71" w:unhideWhenUsed="0"/>
+    <w:lsdException w:name="Colorful List Accent 5" w:semiHidden="0" w:uiPriority="72" w:unhideWhenUsed="0"/>
+    <w:lsdException w:name="Colorful Grid Accent 5" w:semiHidden="0" w:uiPriority="73" w:unhideWhenUsed="0"/>
+    <w:lsdException w:name="Light Shading Accent 6" w:semiHidden="0" w:uiPriority="60" w:unhideWhenUsed="0"/>
+    <w:lsdException w:name="Light List Accent 6" w:semiHidden="0" w:uiPriority="61" w:unhideWhenUsed="0"/>
+    <w:lsdException w:name="Light Grid Accent 6" w:semiHidden="0" w:uiPriority="62" w:unhideWhenUsed="0"/>
+    <w:lsdException w:name="Medium Shading 1 Accent 6" w:semiHidden="0" w:uiPriority="63" w:unhideWhenUsed="0"/>
+    <w:lsdException w:name="Medium Shading 2 Accent 6" w:semiHidden="0" w:uiPriority="64" w:unhideWhenUsed="0"/>
+    <w:lsdException w:name="Medium List 1 Accent 6" w:semiHidden="0" w:uiPriority="65" w:unhideWhenUsed="0"/>
+    <w:lsdException w:name="Medium List 2 Accent 6" w:semiHidden="0" w:uiPriority="66" w:unhideWhenUsed="0"/>
+    <w:lsdException w:name="Medium Grid 1 Accent 6" w:semiHidden="0" w:uiPriority="67" w:unhideWhenUsed="0"/>
+    <w:lsdException w:name="Medium Grid 2 Accent 6" w:semiHidden="0" w:uiPriority="68" w:unhideWhenUsed="0"/>
+    <w:lsdException w:name="Medium Grid 3 Accent 6" w:semiHidden="0" w:uiPriority="69" w:unhideWhenUsed="0"/>
+    <w:lsdException w:name="Dark List Accent 6" w:semiHidden="0" w:uiPriority="70" w:unhideWhenUsed="0"/>
+    <w:lsdException w:name="Colorful Shading Accent 6" w:semiHidden="0" w:uiPriority="71" w:unhideWhenUsed="0"/>
+    <w:lsdException w:name="Colorful List Accent 6" w:semiHidden="0" w:uiPriority="72" w:unhideWhenUsed="0"/>
+    <w:lsdException w:name="Colorful Grid Accent 6" w:semiHidden="0" w:uiPriority="73" w:unhideWhenUsed="0"/>
+    <w:lsdException w:name="Subtle Emphasis" w:semiHidden="0" w:uiPriority="19" w:unhideWhenUsed="0" w:qFormat="1"/>
+    <w:lsdException w:name="Intense Emphasis" w:semiHidden="0" w:uiPriority="21" w:unhideWhenUsed="0" w:qFormat="1"/>
+    <w:lsdException w:name="Subtle Reference" w:semiHidden="0" w:uiPriority="31" w:unhideWhenUsed="0" w:qFormat="1"/>
+    <w:lsdException w:name="Intense Reference" w:semiHidden="0" w:uiPriority="32" w:unhideWhenUsed="0" w:qFormat="1"/>
+    <w:lsdException w:name="Book Title" w:semiHidden="0" w:uiPriority="33" w:unhideWhenUsed="0" w:qFormat="1"/>
+    <w:lsdException w:name="Bibliography" w:uiPriority="37"/>
+    <w:lsdException w:name="TOC Heading" w:uiPriority="39" w:qFormat="1"/>
+  </w:latentStyles>
+  <w:style w:type="paragraph" w:default="1" w:styleId="Normal">
+    <w:name w:val="Normal"/>
+    <w:qFormat/>
+  </w:style>
+  <w:style w:type="character" w:default="1" w:styleId="DefaultParagraphFont">
+    <w:name w:val="Default Paragraph Font"/>
+    <w:uiPriority w:val="1"/>
+    <w:semiHidden/>
+    <w:unhideWhenUsed/>
+  </w:style>
+  <w:style w:type="table" w:default="1" w:styleId="TableNormal">
+    <w:name w:val="Normal Table"/>
+    <w:uiPriority w:val="99"/>
+    <w:semiHidden/>
+    <w:unhideWhenUsed/>
+    <w:tblPr>
+      <w:tblInd w:w="0" w:type="dxa"/>
+      <w:tblCellMar>
+        <w:top w:w="0" w:type="dxa"/>
+        <w:left w:w="108" w:type="dxa"/>
+        <w:bottom w:w="0" w:type="dxa"/>
+        <w:right w:w="108" w:type="dxa"/>
+      </w:tblCellMar>
+    </w:tblPr>
+  </w:style>
+  <w:style w:type="numbering" w:default="1" w:styleId="NoList">
+    <w:name w:val="No List"/>
+    <w:uiPriority w:val="99"/>
+    <w:semiHidden/>
+    <w:unhideWhenUsed/>
   </w:style>
 </w:styles>
 </file>

</xml_diff>